<commit_message>
Edit design n add imob
</commit_message>
<xml_diff>
--- a/PROCESSO DE CLIENTES/HORTOLÂNDIA/Mauro Basso/REGULARIZAÇÃO/2022/Documentos/Requerimento com Lei_Mauro Basso.docx
+++ b/PROCESSO DE CLIENTES/HORTOLÂNDIA/Mauro Basso/REGULARIZAÇÃO/2022/Documentos/Requerimento com Lei_Mauro Basso.docx
@@ -5,166 +5,241 @@
     <w:p>
       <w:pPr>
         <w:pStyle w:val="style"/>
-        <w:jc w:val="center"/>
+        <w:jc w:val="both"/>
       </w:pPr>
       <w:r>
-        <w:t>EXMO SR. PREFEITO DO MUNICÍPIO DE HORTOLÂNDIA,</w:t>
+        <w:t>Ao</w:t>
+        <w:br/>
+        <w:t>Excelentíssimo Senhor Prefeito Municipal,</w:t>
       </w:r>
     </w:p>
     <w:p>
       <w:pPr>
-        <w:pStyle w:val="style1"/>
-        <w:jc w:val="center"/>
+        <w:jc w:val="both"/>
       </w:pPr>
       <w:r>
-        <w:t>DE ACORDO COM A LEI Nª3.491/2018</w:t>
+        <w:t xml:space="preserve">                    Venho respeitosamente à presença de Vossa Excelência requerer, por meio do representante legal que em conjunto este subscreve, que se digne em providenciar por meio do órgão competente o que segue:</w:t>
       </w:r>
     </w:p>
     <w:p>
       <w:pPr>
-        <w:pStyle w:val="style2"/>
+        <w:jc w:val="both"/>
+      </w:pPr>
+      <w:r>
+        <w:t xml:space="preserve">(   ) PRED - Desdobro de lote </w:t>
+        <w:tab/>
+        <w:t>(   ) PRED - Regularização de edificação</w:t>
+      </w:r>
+    </w:p>
+    <w:tbl>
+      <w:tblPr>
+        <w:tblStyle w:val="TableGrid"/>
+        <w:tblW w:type="auto" w:w="0"/>
+        <w:tblLook w:firstColumn="1" w:firstRow="1" w:lastColumn="0" w:lastRow="0" w:noHBand="0" w:noVBand="1" w:val="04A0"/>
+      </w:tblPr>
+      <w:tblGrid>
+        <w:gridCol w:w="9972"/>
+      </w:tblGrid>
+      <w:tr>
+        <w:tc>
+          <w:tcPr>
+            <w:tcW w:type="dxa" w:w="9972"/>
+          </w:tcPr>
+          <w:p>
+            <w:r>
+              <w:rPr>
+                <w:rFonts w:ascii="Arial" w:hAnsi="Arial"/>
+                <w:b/>
+                <w:sz w:val="20"/>
+              </w:rPr>
+              <w:t>Dados do requerente (titular do lote ou da edificação)</w:t>
+            </w:r>
+            <w:r>
+              <w:rPr>
+                <w:rFonts w:ascii="Arial" w:hAnsi="Arial"/>
+                <w:sz w:val="20"/>
+              </w:rPr>
+              <w:br/>
+              <w:t>Razão social/nome: Mauro Basso</w:t>
+              <w:br/>
+              <w:t>CNPJ/CPF nº: 051.936.808-87</w:t>
+              <w:br/>
+              <w:t>E-mail*: carolina@bassocurcio.com.br</w:t>
+              <w:br/>
+              <w:t>Telefone para contato: 19 98810-2405</w:t>
+            </w:r>
+            <w:r>
+              <w:rPr>
+                <w:rFonts w:ascii="Arial" w:hAnsi="Arial"/>
+                <w:b/>
+                <w:sz w:val="20"/>
+              </w:rPr>
+              <w:br/>
+              <w:t>*as notificações sobre este processo serão enviadas por e-mail. Favor atentar-se a isso no momento do preenchimento.</w:t>
+            </w:r>
+          </w:p>
+        </w:tc>
+      </w:tr>
+      <w:tr>
+        <w:tc>
+          <w:tcPr>
+            <w:tcW w:type="dxa" w:w="9972"/>
+          </w:tcPr>
+          <w:p>
+            <w:r>
+              <w:rPr>
+                <w:rFonts w:ascii="Arial" w:hAnsi="Arial"/>
+                <w:b/>
+                <w:sz w:val="20"/>
+              </w:rPr>
+              <w:t>Dados do imóvel:</w:t>
+            </w:r>
+            <w:r>
+              <w:rPr>
+                <w:rFonts w:ascii="Arial" w:hAnsi="Arial"/>
+                <w:sz w:val="20"/>
+              </w:rPr>
+              <w:br/>
+              <w:t>Lote/Gleba/Quinhão nº: 13</w:t>
+              <w:br/>
+              <w:t>Quadra: 13</w:t>
+              <w:br/>
+              <w:t>Loteamento: Vila Real</w:t>
+              <w:br/>
+              <w:t>Inscrição Imobiliária: _______________________________________</w:t>
+              <w:br/>
+              <w:t>Endereço: Av. São Francisco de Assis</w:t>
+              <w:br/>
+              <w:t>CEP: 13170-001</w:t>
+            </w:r>
+          </w:p>
+        </w:tc>
+      </w:tr>
+      <w:tr>
+        <w:tc>
+          <w:tcPr>
+            <w:tcW w:type="dxa" w:w="9972"/>
+          </w:tcPr>
+          <w:p>
+            <w:r>
+              <w:rPr>
+                <w:rFonts w:ascii="Arial" w:hAnsi="Arial"/>
+                <w:b/>
+                <w:sz w:val="20"/>
+              </w:rPr>
+              <w:t>Dados do Responsável Técnico pelo projeto</w:t>
+            </w:r>
+            <w:r>
+              <w:rPr>
+                <w:rFonts w:ascii="Arial" w:hAnsi="Arial"/>
+                <w:sz w:val="20"/>
+              </w:rPr>
+              <w:br/>
+              <w:t>Nome completo: Rogério Rocha Soares</w:t>
+              <w:br/>
+              <w:t>Registro profissional: 5070374192 Órgão: CREA</w:t>
+              <w:br/>
+              <w:t>Está registrado no CPHO¹?  (   ) sim     (   ) não</w:t>
+              <w:br/>
+              <w:t>Nº da Inscrição Mobiliária: 1036/18</w:t>
+              <w:br/>
+              <w:t>E-mail²: rocha.soares@hotmail.com</w:t>
+              <w:br/>
+              <w:t>Telefone para contato: (19)982009858</w:t>
+              <w:br/>
+              <w:t>¹CPHO - Cadastro de Profissionais Habilitados junto aos órgãos da Prefeitura Municipal de Hortolândia.</w:t>
+            </w:r>
+            <w:r>
+              <w:rPr>
+                <w:rFonts w:ascii="Arial" w:hAnsi="Arial"/>
+                <w:b/>
+                <w:sz w:val="20"/>
+              </w:rPr>
+              <w:br/>
+              <w:t>²as notificações sobre este processo serão enviadas por e-mail. Favor atentar-se a isso no momento do preenchimento.</w:t>
+            </w:r>
+          </w:p>
+        </w:tc>
+      </w:tr>
+    </w:tbl>
+    <w:p>
+      <w:pPr>
+        <w:spacing w:line="0" w:lineRule="exact" w:after="0"/>
         <w:jc w:val="both"/>
       </w:pPr>
       <w:r>
         <w:br/>
-        <w:t>Eu</w:t>
-      </w:r>
-      <w:r>
-        <w:rPr>
-          <w:b/>
-        </w:rPr>
-        <w:t xml:space="preserve"> Mauro Basso </w:t>
-      </w:r>
-      <w:r>
-        <w:t>abaixo assinado vem mui respeitosamente, solicitar a aprovação do projeto para construção residencial familiar, no imóvel abaixo descrito, cuja documentação segue anexa.</w:t>
+        <w:t>(  ) Declaro que os documentos, declarações e demais elementos submetidos na instrução deste requerimento são verdadeiros e que tenho ciência de que a falsidade de qualquer informação prestada acarreta automaticamente em crime de falsidade ideológica na forma do art. 299 do Código Penal Brasileiro.</w:t>
       </w:r>
     </w:p>
     <w:p>
       <w:pPr>
-        <w:pStyle w:val="style3"/>
+        <w:spacing w:line="0" w:lineRule="exact" w:after="0"/>
+        <w:jc w:val="both"/>
       </w:pPr>
       <w:r>
-        <w:t xml:space="preserve">                                                                         Nestes Termos,</w:t>
-        <w:br/>
-        <w:t xml:space="preserve">                                                                         Pede Deferimento.</w:t>
+        <w:t>(  ) Declaro ter ciência de que, caso meu pedido não seja instruído nos termos que determina a legislação vigente, deverei regularizá-lo no prazo de 30 (trinta) dias corridos, sob pena de arquivamento e indeferimento deste processo.</w:t>
       </w:r>
     </w:p>
     <w:p>
       <w:pPr>
-        <w:pStyle w:val="style4"/>
-        <w:jc w:val="right"/>
+        <w:jc w:val="both"/>
       </w:pPr>
       <w:r>
-        <w:t>Hortolândia, 01 de agosto de 2022.</w:t>
+        <w:t>(  ) Declaro ter ciência do prazo de 180 (cento e oitenta) dias corridos, contados da entrega da planta aprovada, para o registro dos desdobros e das edificações junto ao Cartório de Registro de Imóveis competente.</w:t>
       </w:r>
     </w:p>
     <w:p>
       <w:pPr>
-        <w:pStyle w:val="style5"/>
+        <w:spacing w:after="0"/>
+        <w:jc w:val="both"/>
       </w:pPr>
       <w:r>
-        <w:t>_________________________________</w:t>
+        <w:t xml:space="preserve">        </w:t>
+        <w:tab/>
+        <w:t>Nestes termos,</w:t>
       </w:r>
     </w:p>
     <w:p>
       <w:pPr>
-        <w:pStyle w:val="style6"/>
+        <w:jc w:val="both"/>
       </w:pPr>
       <w:r>
-        <w:t>Mauro Basso</w:t>
+        <w:t xml:space="preserve">        </w:t>
+        <w:tab/>
+        <w:t>Peço Deferimento.</w:t>
       </w:r>
     </w:p>
     <w:p>
       <w:pPr>
-        <w:pStyle w:val="style7"/>
+        <w:jc w:val="right"/>
       </w:pPr>
       <w:r>
-        <w:t>CPF:051.936.808-87</w:t>
+        <w:t xml:space="preserve">Hortolândia, 04 de agosto de 2022. </w:t>
       </w:r>
     </w:p>
     <w:p>
       <w:pPr>
-        <w:pStyle w:val="style8"/>
+        <w:jc w:val="right"/>
       </w:pPr>
       <w:r>
-        <w:t>Dados Complementares:</w:t>
-      </w:r>
-    </w:p>
-    <w:p>
-      <w:pPr>
-        <w:pStyle w:val="style9"/>
-      </w:pPr>
-      <w:r>
-        <w:t>Do Proprietário</w:t>
-      </w:r>
-    </w:p>
-    <w:p>
-      <w:pPr>
-        <w:pStyle w:val="style10"/>
-      </w:pPr>
-      <w:r>
-        <w:t>Nome:Mauro Basso</w:t>
         <w:br/>
-        <w:t>Endereço: R. José Maria Miranda N°234</w:t>
         <w:br/>
-        <w:t>Loteamento:Jardim Sao Carlos</w:t>
+        <w:t xml:space="preserve">____________________________________________ </w:t>
         <w:br/>
-        <w:t>CEP:13170-001</w:t>
+        <w:t>Proprietário</w:t>
         <w:br/>
-        <w:t>Cidade/Estado:Hortolândia-SP</w:t>
         <w:br/>
-        <w:t>Telefone: 19 98810-2405</w:t>
-      </w:r>
-    </w:p>
-    <w:p>
-      <w:pPr>
-        <w:pStyle w:val="style11"/>
-      </w:pPr>
-      <w:r>
-        <w:t>Da Obra</w:t>
-      </w:r>
-    </w:p>
-    <w:p>
-      <w:pPr>
-        <w:pStyle w:val="style12"/>
-      </w:pPr>
-      <w:r>
-        <w:t>Endereço: Av. São Francisco de Assis nº 269LOTE N° 13</w:t>
         <w:br/>
-        <w:t>Loteamento:Vila Real</w:t>
+        <w:t>____________________________________________</w:t>
         <w:br/>
-        <w:t>Quadra:13</w:t>
-      </w:r>
-    </w:p>
-    <w:p>
-      <w:pPr>
-        <w:pStyle w:val="style13"/>
-      </w:pPr>
-      <w:r>
-        <w:t>Do Responsável Técnico</w:t>
-      </w:r>
-    </w:p>
-    <w:p>
-      <w:pPr>
-        <w:pStyle w:val="style14"/>
-      </w:pPr>
-      <w:r>
-        <w:t>Nome: Rogério Rocha Soares</w:t>
-        <w:br/>
-        <w:t>CPF: 183.125.858-77</w:t>
-        <w:br/>
-        <w:t>Celular: (19) 982009858</w:t>
-        <w:br/>
-        <w:t>Inscrição SMPUGE: 1036/18</w:t>
-        <w:br/>
-        <w:t>E-mail: rocha.soares@hotmail.com</w:t>
-        <w:br/>
+        <w:t>Responsável técnico</w:t>
       </w:r>
     </w:p>
     <w:sectPr>
       <w:headerReference w:type="default" r:id="rId9"/>
       <w:pgSz w:w="12240" w:h="15840"/>
-      <w:pgMar w:top="-2551" w:right="992" w:bottom="1134" w:left="1417" w:header="720" w:footer="720" w:gutter="0"/>
+      <w:pgMar w:top="567" w:right="567" w:bottom="567" w:left="1701" w:header="720" w:footer="720" w:gutter="0"/>
       <w:cols w:space="720"/>
       <w:docGrid w:linePitch="360"/>
     </w:sectPr>
@@ -181,7 +256,7 @@
     <w:r>
       <w:drawing>
         <wp:inline xmlns:a="http://schemas.openxmlformats.org/drawingml/2006/main" xmlns:pic="http://schemas.openxmlformats.org/drawingml/2006/picture">
-          <wp:extent cx="954000" cy="954000"/>
+          <wp:extent cx="532800" cy="532800"/>
           <wp:docPr id="1" name="Picture 1"/>
           <wp:cNvGraphicFramePr>
             <a:graphicFrameLocks noChangeAspect="1"/>
@@ -202,7 +277,7 @@
                 <pic:spPr>
                   <a:xfrm>
                     <a:off x="0" y="0"/>
-                    <a:ext cx="954000" cy="954000"/>
+                    <a:ext cx="532800" cy="532800"/>
                   </a:xfrm>
                   <a:prstGeom prst="rect"/>
                 </pic:spPr>
@@ -579,6 +654,10 @@
     <w:name w:val="Normal"/>
     <w:qFormat/>
     <w:rsid w:val="00FC693F"/>
+    <w:rPr>
+      <w:rFonts w:ascii="Arial" w:hAnsi="Arial"/>
+      <w:sz w:val="20"/>
+    </w:rPr>
   </w:style>
   <w:style w:type="paragraph" w:styleId="Header">
     <w:name w:val="header"/>
@@ -12266,97 +12345,7 @@
     <w:name w:val="style"/>
     <w:rPr>
       <w:rFonts w:ascii="Arial" w:hAnsi="Arial"/>
-      <w:b/>
-      <w:sz w:val="32"/>
-    </w:rPr>
-  </w:style>
-  <w:style w:type="paragraph" w:customStyle="1" w:styleId="style1">
-    <w:name w:val="style1"/>
-    <w:rPr>
-      <w:rFonts w:ascii="Arial" w:hAnsi="Arial"/>
-      <w:sz w:val="22"/>
-    </w:rPr>
-  </w:style>
-  <w:style w:type="paragraph" w:customStyle="1" w:styleId="style2">
-    <w:name w:val="style2"/>
-    <w:rPr>
-      <w:rFonts w:ascii="Arial" w:hAnsi="Arial"/>
-    </w:rPr>
-  </w:style>
-  <w:style w:type="paragraph" w:customStyle="1" w:styleId="style3">
-    <w:name w:val="style3"/>
-    <w:rPr>
-      <w:rFonts w:ascii="Arial" w:hAnsi="Arial"/>
-    </w:rPr>
-  </w:style>
-  <w:style w:type="paragraph" w:customStyle="1" w:styleId="style4">
-    <w:name w:val="style4"/>
-    <w:rPr>
-      <w:rFonts w:ascii="Arial" w:hAnsi="Arial"/>
-    </w:rPr>
-  </w:style>
-  <w:style w:type="paragraph" w:customStyle="1" w:styleId="style5">
-    <w:name w:val="style5"/>
-    <w:rPr>
-      <w:rFonts w:ascii="Arial" w:hAnsi="Arial"/>
-      <w:b/>
-    </w:rPr>
-  </w:style>
-  <w:style w:type="paragraph" w:customStyle="1" w:styleId="style6">
-    <w:name w:val="style6"/>
-    <w:rPr>
-      <w:rFonts w:ascii="Arial" w:hAnsi="Arial"/>
-    </w:rPr>
-  </w:style>
-  <w:style w:type="paragraph" w:customStyle="1" w:styleId="style7">
-    <w:name w:val="style7"/>
-    <w:rPr>
-      <w:rFonts w:ascii="Arial" w:hAnsi="Arial"/>
-    </w:rPr>
-  </w:style>
-  <w:style w:type="paragraph" w:customStyle="1" w:styleId="style8">
-    <w:name w:val="style8"/>
-    <w:rPr>
-      <w:rFonts w:ascii="Arial" w:hAnsi="Arial"/>
-    </w:rPr>
-  </w:style>
-  <w:style w:type="paragraph" w:customStyle="1" w:styleId="style9">
-    <w:name w:val="style9"/>
-    <w:rPr>
-      <w:rFonts w:ascii="Arial" w:hAnsi="Arial"/>
-      <w:b/>
-    </w:rPr>
-  </w:style>
-  <w:style w:type="paragraph" w:customStyle="1" w:styleId="style10">
-    <w:name w:val="style10"/>
-    <w:rPr>
-      <w:rFonts w:ascii="Arial" w:hAnsi="Arial"/>
-    </w:rPr>
-  </w:style>
-  <w:style w:type="paragraph" w:customStyle="1" w:styleId="style11">
-    <w:name w:val="style11"/>
-    <w:rPr>
-      <w:rFonts w:ascii="Arial" w:hAnsi="Arial"/>
-      <w:b/>
-    </w:rPr>
-  </w:style>
-  <w:style w:type="paragraph" w:customStyle="1" w:styleId="style12">
-    <w:name w:val="style12"/>
-    <w:rPr>
-      <w:rFonts w:ascii="Arial" w:hAnsi="Arial"/>
-    </w:rPr>
-  </w:style>
-  <w:style w:type="paragraph" w:customStyle="1" w:styleId="style13">
-    <w:name w:val="style13"/>
-    <w:rPr>
-      <w:rFonts w:ascii="Arial" w:hAnsi="Arial"/>
-      <w:b/>
-    </w:rPr>
-  </w:style>
-  <w:style w:type="paragraph" w:customStyle="1" w:styleId="style14">
-    <w:name w:val="style14"/>
-    <w:rPr>
-      <w:rFonts w:ascii="Arial" w:hAnsi="Arial"/>
+      <w:sz w:val="20"/>
     </w:rPr>
   </w:style>
 </w:styles>

</xml_diff>